<commit_message>
Added a restart functionality
</commit_message>
<xml_diff>
--- a/TODO.docx
+++ b/TODO.docx
@@ -87,6 +87,7 @@
         <w:tc>
           <w:tcPr>
             <w:tcW w:w="3005" w:type="dxa"/>
+            <w:shd w:val="clear" w:color="auto" w:fill="70AD47" w:themeFill="accent6"/>
           </w:tcPr>
           <w:p>
             <w:r>
@@ -152,7 +153,12 @@
           </w:tcPr>
           <w:p>
             <w:r>
-              <w:t>Add level finish text, next level button, when time is over</w:t>
+              <w:t>Add level finish text, next level button, when time is ove</w:t>
+            </w:r>
+            <w:bookmarkStart w:id="0" w:name="_GoBack"/>
+            <w:bookmarkEnd w:id="0"/>
+            <w:r>
+              <w:t>r</w:t>
             </w:r>
           </w:p>
         </w:tc>
@@ -345,10 +351,7 @@
           <w:tcPr>
             <w:tcW w:w="3005" w:type="dxa"/>
           </w:tcPr>
-          <w:p>
-            <w:bookmarkStart w:id="0" w:name="_GoBack"/>
-            <w:bookmarkEnd w:id="0"/>
-          </w:p>
+          <w:p/>
         </w:tc>
         <w:tc>
           <w:tcPr>

</xml_diff>

<commit_message>
Updated font on the intro screen
</commit_message>
<xml_diff>
--- a/TODO.docx
+++ b/TODO.docx
@@ -370,16 +370,71 @@
         <w:tc>
           <w:tcPr>
             <w:tcW w:w="3005" w:type="dxa"/>
-          </w:tcPr>
-          <w:p>
-            <w:r>
-              <w:t>Make Camel Stop When Game Over (Egle</w:t>
+            <w:shd w:val="clear" w:color="auto" w:fill="538135" w:themeFill="accent6" w:themeFillShade="BF"/>
+          </w:tcPr>
+          <w:p>
+            <w:r>
+              <w:t>Make Camel Stop When Game Over (Egle)</w:t>
+            </w:r>
+          </w:p>
+        </w:tc>
+        <w:tc>
+          <w:tcPr>
+            <w:tcW w:w="3005" w:type="dxa"/>
+          </w:tcPr>
+          <w:p/>
+        </w:tc>
+        <w:tc>
+          <w:tcPr>
+            <w:tcW w:w="3006" w:type="dxa"/>
+          </w:tcPr>
+          <w:p/>
+        </w:tc>
+      </w:tr>
+      <w:tr>
+        <w:trPr>
+          <w:trHeight w:val="602"/>
+        </w:trPr>
+        <w:tc>
+          <w:tcPr>
+            <w:tcW w:w="3005" w:type="dxa"/>
+          </w:tcPr>
+          <w:p>
+            <w:r>
+              <w:t>Have a ‘skip to end’ button or finish level when coins are gathered</w:t>
+            </w:r>
+          </w:p>
+        </w:tc>
+        <w:tc>
+          <w:tcPr>
+            <w:tcW w:w="3005" w:type="dxa"/>
+          </w:tcPr>
+          <w:p/>
+        </w:tc>
+        <w:tc>
+          <w:tcPr>
+            <w:tcW w:w="3006" w:type="dxa"/>
+          </w:tcPr>
+          <w:p/>
+        </w:tc>
+      </w:tr>
+      <w:tr>
+        <w:trPr>
+          <w:trHeight w:val="602"/>
+        </w:trPr>
+        <w:tc>
+          <w:tcPr>
+            <w:tcW w:w="3005" w:type="dxa"/>
+          </w:tcPr>
+          <w:p>
+            <w:r>
+              <w:t xml:space="preserve">Fix fonts on </w:t>
+            </w:r>
+            <w:r>
+              <w:t>objects</w:t>
             </w:r>
             <w:bookmarkStart w:id="0" w:name="_GoBack"/>
             <w:bookmarkEnd w:id="0"/>
-            <w:r>
-              <w:t>)</w:t>
-            </w:r>
           </w:p>
         </w:tc>
         <w:tc>

</xml_diff>

<commit_message>
Fix level 2 bug
</commit_message>
<xml_diff>
--- a/TODO.docx
+++ b/TODO.docx
@@ -343,6 +343,7 @@
         <w:tc>
           <w:tcPr>
             <w:tcW w:w="3005" w:type="dxa"/>
+            <w:shd w:val="clear" w:color="auto" w:fill="538135" w:themeFill="accent6" w:themeFillShade="BF"/>
           </w:tcPr>
           <w:p>
             <w:r>
@@ -456,6 +457,7 @@
         <w:tc>
           <w:tcPr>
             <w:tcW w:w="3005" w:type="dxa"/>
+            <w:shd w:val="clear" w:color="auto" w:fill="538135" w:themeFill="accent6" w:themeFillShade="BF"/>
           </w:tcPr>
           <w:p>
             <w:r>
@@ -483,6 +485,7 @@
         <w:tc>
           <w:tcPr>
             <w:tcW w:w="3005" w:type="dxa"/>
+            <w:shd w:val="clear" w:color="auto" w:fill="538135" w:themeFill="accent6" w:themeFillShade="BF"/>
           </w:tcPr>
           <w:p>
             <w:r>
@@ -540,10 +543,7 @@
           </w:tcPr>
           <w:p>
             <w:r>
-              <w:t>Bug level 2 item can be put it at sta</w:t>
-            </w:r>
-            <w:r>
-              <w:t>rt before instructed to do so</w:t>
+              <w:t>Bug level 2 item can be put it at start before instructed to do so</w:t>
             </w:r>
           </w:p>
           <w:p/>
@@ -595,10 +595,16 @@
         <w:tc>
           <w:tcPr>
             <w:tcW w:w="3005" w:type="dxa"/>
-          </w:tcPr>
-          <w:p>
-            <w:r>
-              <w:t>When user doesn’t press r button when told to hide tutorial and unset instructed to restart.</w:t>
+            <w:shd w:val="clear" w:color="auto" w:fill="538135" w:themeFill="accent6" w:themeFillShade="BF"/>
+          </w:tcPr>
+          <w:p>
+            <w:r>
+              <w:t>When user doesn’t press r button when told to hide tutorial and unset ins</w:t>
+            </w:r>
+            <w:bookmarkStart w:id="0" w:name="_GoBack"/>
+            <w:bookmarkEnd w:id="0"/>
+            <w:r>
+              <w:t>tructed to restart.</w:t>
             </w:r>
           </w:p>
         </w:tc>
@@ -685,8 +691,6 @@
             <w:r>
               <w:t>.</w:t>
             </w:r>
-            <w:bookmarkStart w:id="0" w:name="_GoBack"/>
-            <w:bookmarkEnd w:id="0"/>
           </w:p>
         </w:tc>
         <w:tc>

</xml_diff>

<commit_message>
Fixed Level 2 Bug
</commit_message>
<xml_diff>
--- a/TODO.docx
+++ b/TODO.docx
@@ -20,6 +20,9 @@
           </w:tcPr>
           <w:p>
             <w:r>
+              <w:t xml:space="preserve"> </w:t>
+            </w:r>
+            <w:r>
               <w:t>Must</w:t>
             </w:r>
           </w:p>
@@ -540,71 +543,72 @@
         <w:tc>
           <w:tcPr>
             <w:tcW w:w="3005" w:type="dxa"/>
-          </w:tcPr>
-          <w:p>
-            <w:r>
-              <w:t>Bug level 2 item can be put it at start before instructed to do so</w:t>
-            </w:r>
-          </w:p>
-          <w:p/>
-        </w:tc>
-        <w:tc>
-          <w:tcPr>
-            <w:tcW w:w="3005" w:type="dxa"/>
-          </w:tcPr>
-          <w:p/>
-        </w:tc>
-        <w:tc>
-          <w:tcPr>
-            <w:tcW w:w="3006" w:type="dxa"/>
-          </w:tcPr>
-          <w:p/>
-        </w:tc>
-      </w:tr>
-      <w:tr>
-        <w:trPr>
-          <w:trHeight w:val="602"/>
-        </w:trPr>
-        <w:tc>
-          <w:tcPr>
-            <w:tcW w:w="3005" w:type="dxa"/>
-          </w:tcPr>
-          <w:p>
-            <w:r>
-              <w:t>Stop restart being spammed</w:t>
-            </w:r>
-          </w:p>
-        </w:tc>
-        <w:tc>
-          <w:tcPr>
-            <w:tcW w:w="3005" w:type="dxa"/>
-          </w:tcPr>
-          <w:p/>
-        </w:tc>
-        <w:tc>
-          <w:tcPr>
-            <w:tcW w:w="3006" w:type="dxa"/>
-          </w:tcPr>
-          <w:p/>
-        </w:tc>
-      </w:tr>
-      <w:tr>
-        <w:trPr>
-          <w:trHeight w:val="602"/>
-        </w:trPr>
-        <w:tc>
-          <w:tcPr>
-            <w:tcW w:w="3005" w:type="dxa"/>
-            <w:shd w:val="clear" w:color="auto" w:fill="538135" w:themeFill="accent6" w:themeFillShade="BF"/>
-          </w:tcPr>
-          <w:p>
-            <w:r>
-              <w:t>When user doesn’t press r button when told to hide tutorial and unset ins</w:t>
+            <w:shd w:val="clear" w:color="auto" w:fill="00B050"/>
+          </w:tcPr>
+          <w:p>
+            <w:r>
+              <w:t>Bug level 2 item can be put it at start before ins</w:t>
             </w:r>
             <w:bookmarkStart w:id="0" w:name="_GoBack"/>
             <w:bookmarkEnd w:id="0"/>
             <w:r>
-              <w:t>tructed to restart.</w:t>
+              <w:t>tructed to do so</w:t>
+            </w:r>
+          </w:p>
+          <w:p/>
+        </w:tc>
+        <w:tc>
+          <w:tcPr>
+            <w:tcW w:w="3005" w:type="dxa"/>
+          </w:tcPr>
+          <w:p/>
+        </w:tc>
+        <w:tc>
+          <w:tcPr>
+            <w:tcW w:w="3006" w:type="dxa"/>
+          </w:tcPr>
+          <w:p/>
+        </w:tc>
+      </w:tr>
+      <w:tr>
+        <w:trPr>
+          <w:trHeight w:val="602"/>
+        </w:trPr>
+        <w:tc>
+          <w:tcPr>
+            <w:tcW w:w="3005" w:type="dxa"/>
+          </w:tcPr>
+          <w:p>
+            <w:r>
+              <w:t>Stop restart being spammed</w:t>
+            </w:r>
+          </w:p>
+        </w:tc>
+        <w:tc>
+          <w:tcPr>
+            <w:tcW w:w="3005" w:type="dxa"/>
+          </w:tcPr>
+          <w:p/>
+        </w:tc>
+        <w:tc>
+          <w:tcPr>
+            <w:tcW w:w="3006" w:type="dxa"/>
+          </w:tcPr>
+          <w:p/>
+        </w:tc>
+      </w:tr>
+      <w:tr>
+        <w:trPr>
+          <w:trHeight w:val="602"/>
+        </w:trPr>
+        <w:tc>
+          <w:tcPr>
+            <w:tcW w:w="3005" w:type="dxa"/>
+            <w:shd w:val="clear" w:color="auto" w:fill="538135" w:themeFill="accent6" w:themeFillShade="BF"/>
+          </w:tcPr>
+          <w:p>
+            <w:r>
+              <w:t>When user doesn’t press r button when told to hide tutorial and unset instructed to restart.</w:t>
             </w:r>
           </w:p>
         </w:tc>

</xml_diff>

<commit_message>
Added a new build
</commit_message>
<xml_diff>
--- a/TODO.docx
+++ b/TODO.docx
@@ -513,41 +513,45 @@
         <w:tc>
           <w:tcPr>
             <w:tcW w:w="3005" w:type="dxa"/>
-          </w:tcPr>
-          <w:p>
-            <w:r>
-              <w:t>Move dashboard to the left</w:t>
-            </w:r>
-          </w:p>
-        </w:tc>
-        <w:tc>
-          <w:tcPr>
-            <w:tcW w:w="3005" w:type="dxa"/>
-          </w:tcPr>
-          <w:p/>
-        </w:tc>
-        <w:tc>
-          <w:tcPr>
-            <w:tcW w:w="3006" w:type="dxa"/>
-          </w:tcPr>
-          <w:p/>
-        </w:tc>
-      </w:tr>
-      <w:tr>
-        <w:trPr>
-          <w:trHeight w:val="602"/>
-        </w:trPr>
-        <w:tc>
-          <w:tcPr>
-            <w:tcW w:w="3005" w:type="dxa"/>
-            <w:shd w:val="clear" w:color="auto" w:fill="00B050"/>
-          </w:tcPr>
-          <w:p>
-            <w:r>
-              <w:t>Bug level 2 item can be put it at start before instructed to do so</w:t>
+            <w:shd w:val="clear" w:color="auto" w:fill="A8D08D" w:themeFill="accent6" w:themeFillTint="99"/>
+          </w:tcPr>
+          <w:p>
+            <w:r>
+              <w:t>Move dashbo</w:t>
             </w:r>
             <w:bookmarkStart w:id="0" w:name="_GoBack"/>
             <w:bookmarkEnd w:id="0"/>
+            <w:r>
+              <w:t>ard to the left</w:t>
+            </w:r>
+          </w:p>
+        </w:tc>
+        <w:tc>
+          <w:tcPr>
+            <w:tcW w:w="3005" w:type="dxa"/>
+          </w:tcPr>
+          <w:p/>
+        </w:tc>
+        <w:tc>
+          <w:tcPr>
+            <w:tcW w:w="3006" w:type="dxa"/>
+          </w:tcPr>
+          <w:p/>
+        </w:tc>
+      </w:tr>
+      <w:tr>
+        <w:trPr>
+          <w:trHeight w:val="602"/>
+        </w:trPr>
+        <w:tc>
+          <w:tcPr>
+            <w:tcW w:w="3005" w:type="dxa"/>
+            <w:shd w:val="clear" w:color="auto" w:fill="00B050"/>
+          </w:tcPr>
+          <w:p>
+            <w:r>
+              <w:t>Bug level 2 item can be put it at start before instructed to do so</w:t>
+            </w:r>
           </w:p>
           <w:p/>
         </w:tc>

</xml_diff>

<commit_message>
Added a new level!
</commit_message>
<xml_diff>
--- a/TODO.docx
+++ b/TODO.docx
@@ -517,124 +517,124 @@
           </w:tcPr>
           <w:p>
             <w:r>
-              <w:t>Move dashbo</w:t>
+              <w:t>Move dashboard to the left</w:t>
+            </w:r>
+          </w:p>
+        </w:tc>
+        <w:tc>
+          <w:tcPr>
+            <w:tcW w:w="3005" w:type="dxa"/>
+          </w:tcPr>
+          <w:p/>
+        </w:tc>
+        <w:tc>
+          <w:tcPr>
+            <w:tcW w:w="3006" w:type="dxa"/>
+          </w:tcPr>
+          <w:p/>
+        </w:tc>
+      </w:tr>
+      <w:tr>
+        <w:trPr>
+          <w:trHeight w:val="602"/>
+        </w:trPr>
+        <w:tc>
+          <w:tcPr>
+            <w:tcW w:w="3005" w:type="dxa"/>
+            <w:shd w:val="clear" w:color="auto" w:fill="00B050"/>
+          </w:tcPr>
+          <w:p>
+            <w:r>
+              <w:t>Bug level 2 item can be put it at start before instructed to do so</w:t>
+            </w:r>
+          </w:p>
+          <w:p/>
+        </w:tc>
+        <w:tc>
+          <w:tcPr>
+            <w:tcW w:w="3005" w:type="dxa"/>
+          </w:tcPr>
+          <w:p/>
+        </w:tc>
+        <w:tc>
+          <w:tcPr>
+            <w:tcW w:w="3006" w:type="dxa"/>
+          </w:tcPr>
+          <w:p/>
+        </w:tc>
+      </w:tr>
+      <w:tr>
+        <w:trPr>
+          <w:trHeight w:val="602"/>
+        </w:trPr>
+        <w:tc>
+          <w:tcPr>
+            <w:tcW w:w="3005" w:type="dxa"/>
+          </w:tcPr>
+          <w:p>
+            <w:r>
+              <w:t>Stop restart being spammed</w:t>
+            </w:r>
+          </w:p>
+        </w:tc>
+        <w:tc>
+          <w:tcPr>
+            <w:tcW w:w="3005" w:type="dxa"/>
+          </w:tcPr>
+          <w:p/>
+        </w:tc>
+        <w:tc>
+          <w:tcPr>
+            <w:tcW w:w="3006" w:type="dxa"/>
+          </w:tcPr>
+          <w:p/>
+        </w:tc>
+      </w:tr>
+      <w:tr>
+        <w:trPr>
+          <w:trHeight w:val="602"/>
+        </w:trPr>
+        <w:tc>
+          <w:tcPr>
+            <w:tcW w:w="3005" w:type="dxa"/>
+            <w:shd w:val="clear" w:color="auto" w:fill="538135" w:themeFill="accent6" w:themeFillShade="BF"/>
+          </w:tcPr>
+          <w:p>
+            <w:r>
+              <w:t>When user doesn’t press r button when told to hide tutorial and unset instructed to restart.</w:t>
+            </w:r>
+          </w:p>
+        </w:tc>
+        <w:tc>
+          <w:tcPr>
+            <w:tcW w:w="3005" w:type="dxa"/>
+          </w:tcPr>
+          <w:p/>
+        </w:tc>
+        <w:tc>
+          <w:tcPr>
+            <w:tcW w:w="3006" w:type="dxa"/>
+          </w:tcPr>
+          <w:p/>
+        </w:tc>
+      </w:tr>
+      <w:tr>
+        <w:trPr>
+          <w:trHeight w:val="602"/>
+        </w:trPr>
+        <w:tc>
+          <w:tcPr>
+            <w:tcW w:w="3005" w:type="dxa"/>
+          </w:tcPr>
+          <w:p>
+            <w:r>
+              <w:t>Level 3 timer doesn’t start.</w:t>
+            </w:r>
+            <w:r>
+              <w:t xml:space="preserve"> Sometimes?</w:t>
             </w:r>
             <w:bookmarkStart w:id="0" w:name="_GoBack"/>
             <w:bookmarkEnd w:id="0"/>
-            <w:r>
-              <w:t>ard to the left</w:t>
-            </w:r>
-          </w:p>
-        </w:tc>
-        <w:tc>
-          <w:tcPr>
-            <w:tcW w:w="3005" w:type="dxa"/>
-          </w:tcPr>
-          <w:p/>
-        </w:tc>
-        <w:tc>
-          <w:tcPr>
-            <w:tcW w:w="3006" w:type="dxa"/>
-          </w:tcPr>
-          <w:p/>
-        </w:tc>
-      </w:tr>
-      <w:tr>
-        <w:trPr>
-          <w:trHeight w:val="602"/>
-        </w:trPr>
-        <w:tc>
-          <w:tcPr>
-            <w:tcW w:w="3005" w:type="dxa"/>
-            <w:shd w:val="clear" w:color="auto" w:fill="00B050"/>
-          </w:tcPr>
-          <w:p>
-            <w:r>
-              <w:t>Bug level 2 item can be put it at start before instructed to do so</w:t>
-            </w:r>
-          </w:p>
-          <w:p/>
-        </w:tc>
-        <w:tc>
-          <w:tcPr>
-            <w:tcW w:w="3005" w:type="dxa"/>
-          </w:tcPr>
-          <w:p/>
-        </w:tc>
-        <w:tc>
-          <w:tcPr>
-            <w:tcW w:w="3006" w:type="dxa"/>
-          </w:tcPr>
-          <w:p/>
-        </w:tc>
-      </w:tr>
-      <w:tr>
-        <w:trPr>
-          <w:trHeight w:val="602"/>
-        </w:trPr>
-        <w:tc>
-          <w:tcPr>
-            <w:tcW w:w="3005" w:type="dxa"/>
-          </w:tcPr>
-          <w:p>
-            <w:r>
-              <w:t>Stop restart being spammed</w:t>
-            </w:r>
-          </w:p>
-        </w:tc>
-        <w:tc>
-          <w:tcPr>
-            <w:tcW w:w="3005" w:type="dxa"/>
-          </w:tcPr>
-          <w:p/>
-        </w:tc>
-        <w:tc>
-          <w:tcPr>
-            <w:tcW w:w="3006" w:type="dxa"/>
-          </w:tcPr>
-          <w:p/>
-        </w:tc>
-      </w:tr>
-      <w:tr>
-        <w:trPr>
-          <w:trHeight w:val="602"/>
-        </w:trPr>
-        <w:tc>
-          <w:tcPr>
-            <w:tcW w:w="3005" w:type="dxa"/>
-            <w:shd w:val="clear" w:color="auto" w:fill="538135" w:themeFill="accent6" w:themeFillShade="BF"/>
-          </w:tcPr>
-          <w:p>
-            <w:r>
-              <w:t>When user doesn’t press r button when told to hide tutorial and unset instructed to restart.</w:t>
-            </w:r>
-          </w:p>
-        </w:tc>
-        <w:tc>
-          <w:tcPr>
-            <w:tcW w:w="3005" w:type="dxa"/>
-          </w:tcPr>
-          <w:p/>
-        </w:tc>
-        <w:tc>
-          <w:tcPr>
-            <w:tcW w:w="3006" w:type="dxa"/>
-          </w:tcPr>
-          <w:p/>
-        </w:tc>
-      </w:tr>
-      <w:tr>
-        <w:trPr>
-          <w:trHeight w:val="602"/>
-        </w:trPr>
-        <w:tc>
-          <w:tcPr>
-            <w:tcW w:w="3005" w:type="dxa"/>
-          </w:tcPr>
-          <w:p>
-            <w:r>
-              <w:t>Level 3 timer doesn’t start.</w:t>
-            </w:r>
           </w:p>
         </w:tc>
         <w:tc>
@@ -719,10 +719,42 @@
         <w:tc>
           <w:tcPr>
             <w:tcW w:w="3005" w:type="dxa"/>
+            <w:shd w:val="clear" w:color="auto" w:fill="A8D08D" w:themeFill="accent6" w:themeFillTint="99"/>
           </w:tcPr>
           <w:p>
             <w:r>
               <w:t>Add ‘Back to Menu’ at end of level 4</w:t>
+            </w:r>
+          </w:p>
+        </w:tc>
+        <w:tc>
+          <w:tcPr>
+            <w:tcW w:w="3005" w:type="dxa"/>
+          </w:tcPr>
+          <w:p/>
+        </w:tc>
+        <w:tc>
+          <w:tcPr>
+            <w:tcW w:w="3006" w:type="dxa"/>
+          </w:tcPr>
+          <w:p/>
+        </w:tc>
+      </w:tr>
+      <w:tr>
+        <w:trPr>
+          <w:trHeight w:val="602"/>
+        </w:trPr>
+        <w:tc>
+          <w:tcPr>
+            <w:tcW w:w="3005" w:type="dxa"/>
+            <w:shd w:val="clear" w:color="auto" w:fill="A8D08D" w:themeFill="accent6" w:themeFillTint="99"/>
+          </w:tcPr>
+          <w:p>
+            <w:r>
+              <w:t>Sometimes ‘Space’</w:t>
+            </w:r>
+            <w:r>
+              <w:t xml:space="preserve"> swaps buttons</w:t>
             </w:r>
           </w:p>
         </w:tc>

</xml_diff>

<commit_message>
Can press 'R' only every 4 sex
</commit_message>
<xml_diff>
--- a/TODO.docx
+++ b/TODO.docx
@@ -188,6 +188,7 @@
         <w:tc>
           <w:tcPr>
             <w:tcW w:w="3005" w:type="dxa"/>
+            <w:shd w:val="clear" w:color="auto" w:fill="70AD47" w:themeFill="accent6"/>
           </w:tcPr>
           <w:p>
             <w:r>
@@ -219,6 +220,7 @@
         <w:tc>
           <w:tcPr>
             <w:tcW w:w="3005" w:type="dxa"/>
+            <w:shd w:val="clear" w:color="auto" w:fill="70AD47" w:themeFill="accent6"/>
           </w:tcPr>
           <w:p>
             <w:r>
@@ -570,71 +572,84 @@
         <w:tc>
           <w:tcPr>
             <w:tcW w:w="3005" w:type="dxa"/>
-          </w:tcPr>
-          <w:p>
-            <w:r>
-              <w:t>Stop restart being spammed</w:t>
-            </w:r>
-          </w:p>
-        </w:tc>
-        <w:tc>
-          <w:tcPr>
-            <w:tcW w:w="3005" w:type="dxa"/>
-          </w:tcPr>
-          <w:p/>
-        </w:tc>
-        <w:tc>
-          <w:tcPr>
-            <w:tcW w:w="3006" w:type="dxa"/>
-          </w:tcPr>
-          <w:p/>
-        </w:tc>
-      </w:tr>
-      <w:tr>
-        <w:trPr>
-          <w:trHeight w:val="602"/>
-        </w:trPr>
-        <w:tc>
-          <w:tcPr>
-            <w:tcW w:w="3005" w:type="dxa"/>
-            <w:shd w:val="clear" w:color="auto" w:fill="538135" w:themeFill="accent6" w:themeFillShade="BF"/>
-          </w:tcPr>
-          <w:p>
-            <w:r>
-              <w:t>When user doesn’t press r button when told to hide tutorial and unset instructed to restart.</w:t>
-            </w:r>
-          </w:p>
-        </w:tc>
-        <w:tc>
-          <w:tcPr>
-            <w:tcW w:w="3005" w:type="dxa"/>
-          </w:tcPr>
-          <w:p/>
-        </w:tc>
-        <w:tc>
-          <w:tcPr>
-            <w:tcW w:w="3006" w:type="dxa"/>
-          </w:tcPr>
-          <w:p/>
-        </w:tc>
-      </w:tr>
-      <w:tr>
-        <w:trPr>
-          <w:trHeight w:val="602"/>
-        </w:trPr>
-        <w:tc>
-          <w:tcPr>
-            <w:tcW w:w="3005" w:type="dxa"/>
-          </w:tcPr>
-          <w:p>
-            <w:r>
-              <w:t>Level 3 timer doesn’t start.</w:t>
-            </w:r>
-            <w:r>
-              <w:t xml:space="preserve"> Sometimes?</w:t>
+            <w:shd w:val="clear" w:color="auto" w:fill="70AD47" w:themeFill="accent6"/>
+          </w:tcPr>
+          <w:p>
+            <w:r>
+              <w:t xml:space="preserve">Stop restart being </w:t>
+            </w:r>
+            <w:r>
+              <w:rPr>
+                <w:shd w:val="clear" w:color="auto" w:fill="70AD47" w:themeFill="accent6"/>
+              </w:rPr>
+              <w:t>sp</w:t>
             </w:r>
             <w:bookmarkStart w:id="0" w:name="_GoBack"/>
             <w:bookmarkEnd w:id="0"/>
+            <w:r>
+              <w:rPr>
+                <w:shd w:val="clear" w:color="auto" w:fill="70AD47" w:themeFill="accent6"/>
+              </w:rPr>
+              <w:t>ammed</w:t>
+            </w:r>
+          </w:p>
+        </w:tc>
+        <w:tc>
+          <w:tcPr>
+            <w:tcW w:w="3005" w:type="dxa"/>
+          </w:tcPr>
+          <w:p/>
+        </w:tc>
+        <w:tc>
+          <w:tcPr>
+            <w:tcW w:w="3006" w:type="dxa"/>
+          </w:tcPr>
+          <w:p/>
+        </w:tc>
+      </w:tr>
+      <w:tr>
+        <w:trPr>
+          <w:trHeight w:val="602"/>
+        </w:trPr>
+        <w:tc>
+          <w:tcPr>
+            <w:tcW w:w="3005" w:type="dxa"/>
+            <w:shd w:val="clear" w:color="auto" w:fill="538135" w:themeFill="accent6" w:themeFillShade="BF"/>
+          </w:tcPr>
+          <w:p>
+            <w:r>
+              <w:t>When user doesn’t press r button when told to hide tutorial and unset instructed to restart.</w:t>
+            </w:r>
+          </w:p>
+        </w:tc>
+        <w:tc>
+          <w:tcPr>
+            <w:tcW w:w="3005" w:type="dxa"/>
+          </w:tcPr>
+          <w:p/>
+        </w:tc>
+        <w:tc>
+          <w:tcPr>
+            <w:tcW w:w="3006" w:type="dxa"/>
+          </w:tcPr>
+          <w:p/>
+        </w:tc>
+      </w:tr>
+      <w:tr>
+        <w:trPr>
+          <w:trHeight w:val="602"/>
+        </w:trPr>
+        <w:tc>
+          <w:tcPr>
+            <w:tcW w:w="3005" w:type="dxa"/>
+          </w:tcPr>
+          <w:p>
+            <w:r>
+              <w:t>Level 3 timer doesn’t start.</w:t>
+            </w:r>
+            <w:r>
+              <w:t xml:space="preserve"> Sometimes?</w:t>
+            </w:r>
           </w:p>
         </w:tc>
         <w:tc>

</xml_diff>

<commit_message>
Added buttons to intro
</commit_message>
<xml_diff>
--- a/TODO.docx
+++ b/TODO.docx
@@ -582,195 +582,245 @@
               <w:rPr>
                 <w:shd w:val="clear" w:color="auto" w:fill="70AD47" w:themeFill="accent6"/>
               </w:rPr>
-              <w:t>sp</w:t>
+              <w:t>spammed</w:t>
+            </w:r>
+          </w:p>
+        </w:tc>
+        <w:tc>
+          <w:tcPr>
+            <w:tcW w:w="3005" w:type="dxa"/>
+          </w:tcPr>
+          <w:p/>
+        </w:tc>
+        <w:tc>
+          <w:tcPr>
+            <w:tcW w:w="3006" w:type="dxa"/>
+          </w:tcPr>
+          <w:p/>
+        </w:tc>
+      </w:tr>
+      <w:tr>
+        <w:trPr>
+          <w:trHeight w:val="602"/>
+        </w:trPr>
+        <w:tc>
+          <w:tcPr>
+            <w:tcW w:w="3005" w:type="dxa"/>
+            <w:shd w:val="clear" w:color="auto" w:fill="538135" w:themeFill="accent6" w:themeFillShade="BF"/>
+          </w:tcPr>
+          <w:p>
+            <w:r>
+              <w:t>When user doesn’t press r button when told to hide tutorial and unset instructed to restart.</w:t>
+            </w:r>
+          </w:p>
+        </w:tc>
+        <w:tc>
+          <w:tcPr>
+            <w:tcW w:w="3005" w:type="dxa"/>
+          </w:tcPr>
+          <w:p/>
+        </w:tc>
+        <w:tc>
+          <w:tcPr>
+            <w:tcW w:w="3006" w:type="dxa"/>
+          </w:tcPr>
+          <w:p/>
+        </w:tc>
+      </w:tr>
+      <w:tr>
+        <w:trPr>
+          <w:trHeight w:val="602"/>
+        </w:trPr>
+        <w:tc>
+          <w:tcPr>
+            <w:tcW w:w="3005" w:type="dxa"/>
+          </w:tcPr>
+          <w:p>
+            <w:r>
+              <w:t>Level 3 timer doesn’t start.</w:t>
+            </w:r>
+            <w:r>
+              <w:t xml:space="preserve"> Sometimes?</w:t>
+            </w:r>
+          </w:p>
+        </w:tc>
+        <w:tc>
+          <w:tcPr>
+            <w:tcW w:w="3005" w:type="dxa"/>
+          </w:tcPr>
+          <w:p/>
+        </w:tc>
+        <w:tc>
+          <w:tcPr>
+            <w:tcW w:w="3006" w:type="dxa"/>
+          </w:tcPr>
+          <w:p/>
+        </w:tc>
+      </w:tr>
+      <w:tr>
+        <w:trPr>
+          <w:trHeight w:val="602"/>
+        </w:trPr>
+        <w:tc>
+          <w:tcPr>
+            <w:tcW w:w="3005" w:type="dxa"/>
+            <w:shd w:val="clear" w:color="auto" w:fill="538135" w:themeFill="accent6" w:themeFillShade="BF"/>
+          </w:tcPr>
+          <w:p>
+            <w:r>
+              <w:lastRenderedPageBreak/>
+              <w:t>Add 1 to speed formula so weight of 20 moves camel.</w:t>
+            </w:r>
+          </w:p>
+        </w:tc>
+        <w:tc>
+          <w:tcPr>
+            <w:tcW w:w="3005" w:type="dxa"/>
+          </w:tcPr>
+          <w:p/>
+        </w:tc>
+        <w:tc>
+          <w:tcPr>
+            <w:tcW w:w="3006" w:type="dxa"/>
+          </w:tcPr>
+          <w:p/>
+        </w:tc>
+      </w:tr>
+      <w:tr>
+        <w:trPr>
+          <w:trHeight w:val="602"/>
+        </w:trPr>
+        <w:tc>
+          <w:tcPr>
+            <w:tcW w:w="3005" w:type="dxa"/>
+          </w:tcPr>
+          <w:p>
+            <w:r>
+              <w:t xml:space="preserve">AT THE END </w:t>
+            </w:r>
+            <w:r>
+              <w:t>Enable all screens</w:t>
+            </w:r>
+            <w:r>
+              <w:t>.</w:t>
+            </w:r>
+          </w:p>
+        </w:tc>
+        <w:tc>
+          <w:tcPr>
+            <w:tcW w:w="3005" w:type="dxa"/>
+          </w:tcPr>
+          <w:p/>
+        </w:tc>
+        <w:tc>
+          <w:tcPr>
+            <w:tcW w:w="3006" w:type="dxa"/>
+          </w:tcPr>
+          <w:p/>
+        </w:tc>
+      </w:tr>
+      <w:tr>
+        <w:trPr>
+          <w:trHeight w:val="602"/>
+        </w:trPr>
+        <w:tc>
+          <w:tcPr>
+            <w:tcW w:w="3005" w:type="dxa"/>
+            <w:shd w:val="clear" w:color="auto" w:fill="A8D08D" w:themeFill="accent6" w:themeFillTint="99"/>
+          </w:tcPr>
+          <w:p>
+            <w:r>
+              <w:t>Add ‘Back to Menu’ at end of level 4</w:t>
+            </w:r>
+          </w:p>
+        </w:tc>
+        <w:tc>
+          <w:tcPr>
+            <w:tcW w:w="3005" w:type="dxa"/>
+          </w:tcPr>
+          <w:p/>
+        </w:tc>
+        <w:tc>
+          <w:tcPr>
+            <w:tcW w:w="3006" w:type="dxa"/>
+          </w:tcPr>
+          <w:p/>
+        </w:tc>
+      </w:tr>
+      <w:tr>
+        <w:trPr>
+          <w:trHeight w:val="602"/>
+        </w:trPr>
+        <w:tc>
+          <w:tcPr>
+            <w:tcW w:w="3005" w:type="dxa"/>
+            <w:shd w:val="clear" w:color="auto" w:fill="A8D08D" w:themeFill="accent6" w:themeFillTint="99"/>
+          </w:tcPr>
+          <w:p>
+            <w:r>
+              <w:t>Sometimes ‘Space’</w:t>
+            </w:r>
+            <w:r>
+              <w:t xml:space="preserve"> swaps buttons</w:t>
+            </w:r>
+          </w:p>
+        </w:tc>
+        <w:tc>
+          <w:tcPr>
+            <w:tcW w:w="3005" w:type="dxa"/>
+          </w:tcPr>
+          <w:p/>
+        </w:tc>
+        <w:tc>
+          <w:tcPr>
+            <w:tcW w:w="3006" w:type="dxa"/>
+          </w:tcPr>
+          <w:p/>
+        </w:tc>
+      </w:tr>
+      <w:tr>
+        <w:trPr>
+          <w:trHeight w:val="602"/>
+        </w:trPr>
+        <w:tc>
+          <w:tcPr>
+            <w:tcW w:w="3005" w:type="dxa"/>
+            <w:shd w:val="clear" w:color="auto" w:fill="auto"/>
+          </w:tcPr>
+          <w:p>
+            <w:r>
+              <w:t>Remove tick sound when level is finished</w:t>
+            </w:r>
+          </w:p>
+        </w:tc>
+        <w:tc>
+          <w:tcPr>
+            <w:tcW w:w="3005" w:type="dxa"/>
+          </w:tcPr>
+          <w:p/>
+        </w:tc>
+        <w:tc>
+          <w:tcPr>
+            <w:tcW w:w="3006" w:type="dxa"/>
+          </w:tcPr>
+          <w:p/>
+        </w:tc>
+      </w:tr>
+      <w:tr>
+        <w:trPr>
+          <w:trHeight w:val="602"/>
+        </w:trPr>
+        <w:tc>
+          <w:tcPr>
+            <w:tcW w:w="3005" w:type="dxa"/>
+            <w:shd w:val="clear" w:color="auto" w:fill="auto"/>
+          </w:tcPr>
+          <w:p>
+            <w:r>
+              <w:t>Change the weight color</w:t>
             </w:r>
             <w:bookmarkStart w:id="0" w:name="_GoBack"/>
             <w:bookmarkEnd w:id="0"/>
-            <w:r>
-              <w:rPr>
-                <w:shd w:val="clear" w:color="auto" w:fill="70AD47" w:themeFill="accent6"/>
-              </w:rPr>
-              <w:t>ammed</w:t>
-            </w:r>
-          </w:p>
-        </w:tc>
-        <w:tc>
-          <w:tcPr>
-            <w:tcW w:w="3005" w:type="dxa"/>
-          </w:tcPr>
-          <w:p/>
-        </w:tc>
-        <w:tc>
-          <w:tcPr>
-            <w:tcW w:w="3006" w:type="dxa"/>
-          </w:tcPr>
-          <w:p/>
-        </w:tc>
-      </w:tr>
-      <w:tr>
-        <w:trPr>
-          <w:trHeight w:val="602"/>
-        </w:trPr>
-        <w:tc>
-          <w:tcPr>
-            <w:tcW w:w="3005" w:type="dxa"/>
-            <w:shd w:val="clear" w:color="auto" w:fill="538135" w:themeFill="accent6" w:themeFillShade="BF"/>
-          </w:tcPr>
-          <w:p>
-            <w:r>
-              <w:t>When user doesn’t press r button when told to hide tutorial and unset instructed to restart.</w:t>
-            </w:r>
-          </w:p>
-        </w:tc>
-        <w:tc>
-          <w:tcPr>
-            <w:tcW w:w="3005" w:type="dxa"/>
-          </w:tcPr>
-          <w:p/>
-        </w:tc>
-        <w:tc>
-          <w:tcPr>
-            <w:tcW w:w="3006" w:type="dxa"/>
-          </w:tcPr>
-          <w:p/>
-        </w:tc>
-      </w:tr>
-      <w:tr>
-        <w:trPr>
-          <w:trHeight w:val="602"/>
-        </w:trPr>
-        <w:tc>
-          <w:tcPr>
-            <w:tcW w:w="3005" w:type="dxa"/>
-          </w:tcPr>
-          <w:p>
-            <w:r>
-              <w:t>Level 3 timer doesn’t start.</w:t>
-            </w:r>
-            <w:r>
-              <w:t xml:space="preserve"> Sometimes?</w:t>
-            </w:r>
-          </w:p>
-        </w:tc>
-        <w:tc>
-          <w:tcPr>
-            <w:tcW w:w="3005" w:type="dxa"/>
-          </w:tcPr>
-          <w:p/>
-        </w:tc>
-        <w:tc>
-          <w:tcPr>
-            <w:tcW w:w="3006" w:type="dxa"/>
-          </w:tcPr>
-          <w:p/>
-        </w:tc>
-      </w:tr>
-      <w:tr>
-        <w:trPr>
-          <w:trHeight w:val="602"/>
-        </w:trPr>
-        <w:tc>
-          <w:tcPr>
-            <w:tcW w:w="3005" w:type="dxa"/>
-            <w:shd w:val="clear" w:color="auto" w:fill="538135" w:themeFill="accent6" w:themeFillShade="BF"/>
-          </w:tcPr>
-          <w:p>
-            <w:r>
-              <w:lastRenderedPageBreak/>
-              <w:t>Add 1 to speed formula so weight of 20 moves camel.</w:t>
-            </w:r>
-          </w:p>
-        </w:tc>
-        <w:tc>
-          <w:tcPr>
-            <w:tcW w:w="3005" w:type="dxa"/>
-          </w:tcPr>
-          <w:p/>
-        </w:tc>
-        <w:tc>
-          <w:tcPr>
-            <w:tcW w:w="3006" w:type="dxa"/>
-          </w:tcPr>
-          <w:p/>
-        </w:tc>
-      </w:tr>
-      <w:tr>
-        <w:trPr>
-          <w:trHeight w:val="602"/>
-        </w:trPr>
-        <w:tc>
-          <w:tcPr>
-            <w:tcW w:w="3005" w:type="dxa"/>
-          </w:tcPr>
-          <w:p>
-            <w:r>
-              <w:t xml:space="preserve">AT THE END </w:t>
-            </w:r>
-            <w:r>
-              <w:t>Enable all screens</w:t>
-            </w:r>
-            <w:r>
-              <w:t>.</w:t>
-            </w:r>
-          </w:p>
-        </w:tc>
-        <w:tc>
-          <w:tcPr>
-            <w:tcW w:w="3005" w:type="dxa"/>
-          </w:tcPr>
-          <w:p/>
-        </w:tc>
-        <w:tc>
-          <w:tcPr>
-            <w:tcW w:w="3006" w:type="dxa"/>
-          </w:tcPr>
-          <w:p/>
-        </w:tc>
-      </w:tr>
-      <w:tr>
-        <w:trPr>
-          <w:trHeight w:val="602"/>
-        </w:trPr>
-        <w:tc>
-          <w:tcPr>
-            <w:tcW w:w="3005" w:type="dxa"/>
-            <w:shd w:val="clear" w:color="auto" w:fill="A8D08D" w:themeFill="accent6" w:themeFillTint="99"/>
-          </w:tcPr>
-          <w:p>
-            <w:r>
-              <w:t>Add ‘Back to Menu’ at end of level 4</w:t>
-            </w:r>
-          </w:p>
-        </w:tc>
-        <w:tc>
-          <w:tcPr>
-            <w:tcW w:w="3005" w:type="dxa"/>
-          </w:tcPr>
-          <w:p/>
-        </w:tc>
-        <w:tc>
-          <w:tcPr>
-            <w:tcW w:w="3006" w:type="dxa"/>
-          </w:tcPr>
-          <w:p/>
-        </w:tc>
-      </w:tr>
-      <w:tr>
-        <w:trPr>
-          <w:trHeight w:val="602"/>
-        </w:trPr>
-        <w:tc>
-          <w:tcPr>
-            <w:tcW w:w="3005" w:type="dxa"/>
-            <w:shd w:val="clear" w:color="auto" w:fill="A8D08D" w:themeFill="accent6" w:themeFillTint="99"/>
-          </w:tcPr>
-          <w:p>
-            <w:r>
-              <w:t>Sometimes ‘Space’</w:t>
-            </w:r>
-            <w:r>
-              <w:t xml:space="preserve"> swaps buttons</w:t>
-            </w:r>
           </w:p>
         </w:tc>
         <w:tc>

</xml_diff>